<commit_message>
Actualizados documentos de planeación
</commit_message>
<xml_diff>
--- a/Aceptaciones/1 Cliente Servidor.docx
+++ b/Aceptaciones/1 Cliente Servidor.docx
@@ -12,184 +12,87 @@
         <w:ind w:left="432" w:hanging="432"/>
       </w:pPr>
       <w:r>
-        <w:t>Documento de petición</w:t>
+        <w:t xml:space="preserve">Documento de </w:t>
+      </w:r>
+      <w:r>
+        <w:t xml:space="preserve">aceptación </w:t>
       </w:r>
     </w:p>
     <w:p>
       <w:r>
-        <w:t>sábado</w:t>
+        <w:t>miércoles, 1</w:t>
       </w:r>
       <w:r>
-        <w:t>, 28</w:t>
+        <w:t xml:space="preserve"> de </w:t>
+      </w:r>
+      <w:r>
+        <w:t>noviembre</w:t>
       </w:r>
       <w:r>
         <w:t xml:space="preserve"> de</w:t>
       </w:r>
-      <w:bookmarkStart w:id="0" w:name="_GoBack"/>
-      <w:bookmarkEnd w:id="0"/>
       <w:r>
-        <w:t xml:space="preserve"> octubre de 2017</w:t>
+        <w:t>l</w:t>
+      </w:r>
+      <w:r>
+        <w:t xml:space="preserve"> 2017</w:t>
       </w:r>
     </w:p>
     <w:p/>
+    <w:p/>
     <w:p>
       <w:r>
-        <w:t>Dirigido a:</w:t>
+        <w:t>Mediante este documento, yo, José David Rochín Cerecer, administrador del proyecto Jaipur 3D, hago constar que acepto los resultados de la</w:t>
       </w:r>
-    </w:p>
-    <w:p>
-      <w:pPr>
-        <w:pStyle w:val="IntenseQuote"/>
-      </w:pPr>
       <w:r>
-        <w:t>Christian Ricardo Lugo Arellano</w:t>
+        <w:t>s</w:t>
       </w:r>
-    </w:p>
-    <w:p>
-      <w:pPr>
-        <w:pStyle w:val="IntenseQuote"/>
-        <w:rPr>
-          <w:b/>
-        </w:rPr>
-      </w:pPr>
+      <w:r>
+        <w:t xml:space="preserve"> tarea</w:t>
+      </w:r>
+      <w:r>
+        <w:t>s</w:t>
+      </w:r>
+      <w:r>
+        <w:t xml:space="preserve"> </w:t>
+      </w:r>
       <w:r>
         <w:rPr>
           <w:b/>
         </w:rPr>
-        <w:t>Programador de Netcode</w:t>
-      </w:r>
-    </w:p>
-    <w:p/>
-    <w:p>
-      <w:r>
-        <w:t>Después de revisar el diseño de los componentes Cliente y Servidor, me he percatado de que necesitan modificaciones. Primeramente, se necesita que el componente Cliente cuente con los siguientes métodos:</w:t>
-      </w:r>
-    </w:p>
-    <w:p>
-      <w:pPr>
-        <w:pStyle w:val="ListParagraph"/>
-        <w:numPr>
-          <w:ilvl w:val="0"/>
-          <w:numId w:val="15"/>
-        </w:numPr>
-      </w:pPr>
-      <w:proofErr w:type="spellStart"/>
-      <w:r>
-        <w:t>void</w:t>
-      </w:r>
-      <w:proofErr w:type="spellEnd"/>
-      <w:r>
-        <w:t xml:space="preserve"> </w:t>
-      </w:r>
-      <w:proofErr w:type="spellStart"/>
-      <w:r>
-        <w:t>EnviarMovimiento</w:t>
-      </w:r>
-      <w:proofErr w:type="spellEnd"/>
-      <w:r>
-        <w:t>(Movimiento)</w:t>
-      </w:r>
-    </w:p>
-    <w:p>
-      <w:pPr>
-        <w:pStyle w:val="ListParagraph"/>
-        <w:numPr>
-          <w:ilvl w:val="0"/>
-          <w:numId w:val="15"/>
-        </w:numPr>
-      </w:pPr>
-      <w:proofErr w:type="spellStart"/>
-      <w:proofErr w:type="gramStart"/>
-      <w:r>
-        <w:t>int</w:t>
-      </w:r>
-      <w:proofErr w:type="spellEnd"/>
-      <w:r>
-        <w:t>[</w:t>
-      </w:r>
-      <w:proofErr w:type="gramEnd"/>
-      <w:r>
-        <w:t xml:space="preserve">] </w:t>
-      </w:r>
-      <w:proofErr w:type="spellStart"/>
-      <w:r>
-        <w:t>SolicitarOrdenGrupo</w:t>
+        <w:t>Programación del Cliente</w:t>
       </w:r>
       <w:r>
-        <w:t>Principal</w:t>
-      </w:r>
-      <w:proofErr w:type="spellEnd"/>
-      <w:r>
-        <w:t>()</w:t>
-      </w:r>
-    </w:p>
-    <w:p>
-      <w:r>
-        <w:t xml:space="preserve">El primero deberá enviar el objeto de tipo Movimiento proporcionado al Cliente del otro jugador. El segundo deberá devolver un arreglo de números enteros, el cual podrá ser solicitado al </w:t>
-      </w:r>
-      <w:proofErr w:type="spellStart"/>
-      <w:r>
-        <w:t>ManejadorJueg</w:t>
+        <w:t xml:space="preserve"> y </w:t>
       </w:r>
       <w:r>
-        <w:t>o</w:t>
+        <w:rPr>
+          <w:b/>
+        </w:rPr>
+        <w:t>Programación del Servidor</w:t>
       </w:r>
-      <w:proofErr w:type="spellEnd"/>
       <w:r>
         <w:t xml:space="preserve"> </w:t>
       </w:r>
       <w:r>
-        <w:t xml:space="preserve">mediante el </w:t>
-      </w:r>
-      <w:proofErr w:type="spellStart"/>
-      <w:r>
-        <w:t>Metodo</w:t>
-      </w:r>
-      <w:proofErr w:type="spellEnd"/>
-      <w:r>
-        <w:t xml:space="preserve"> “</w:t>
-      </w:r>
-      <w:proofErr w:type="spellStart"/>
-      <w:r>
-        <w:t>GetOrdenGrupo</w:t>
-      </w:r>
-      <w:proofErr w:type="spellEnd"/>
-      <w:r>
-        <w:t>(Grupo</w:t>
+        <w:t>entregados el miércoles 1 de noviembre del año en curso por el responsable de la tarea, Christian Ricardo Lugo Arellano</w:t>
       </w:r>
       <w:r>
-        <w:t>)</w:t>
+        <w:t xml:space="preserve">, los cuales están reflejados en el </w:t>
       </w:r>
       <w:r>
-        <w:t>”.</w:t>
+        <w:t>commit #4c58f56b36aad3e668902d69042</w:t>
       </w:r>
-    </w:p>
-    <w:p/>
-    <w:p>
+      <w:bookmarkStart w:id="0" w:name="_GoBack"/>
+      <w:bookmarkEnd w:id="0"/>
       <w:r>
-        <w:t>Pedido por:</w:t>
+        <w:t xml:space="preserve">5e5b6a84eee44 </w:t>
       </w:r>
-    </w:p>
-    <w:p>
-      <w:pPr>
-        <w:pStyle w:val="IntenseQuote"/>
-      </w:pPr>
       <w:r>
-        <w:t>José David Rochín Cerecer</w:t>
+        <w:t>del repositorio remoto</w:t>
       </w:r>
-    </w:p>
-    <w:p>
-      <w:pPr>
-        <w:pStyle w:val="IntenseQuote"/>
-        <w:rPr>
-          <w:b/>
-        </w:rPr>
-      </w:pPr>
       <w:r>
-        <w:rPr>
-          <w:b/>
-        </w:rPr>
-        <w:t>Programador del Juego</w:t>
+        <w:t>.</w:t>
       </w:r>
     </w:p>
     <w:sectPr>
@@ -433,7 +336,7 @@
             <w:bCs/>
             <w:noProof/>
           </w:rPr>
-          <w:t>2</w:t>
+          <w:t>1</w:t>
         </w:r>
         <w:r>
           <w:rPr>
@@ -478,7 +381,7 @@
             <w:bCs/>
             <w:noProof/>
           </w:rPr>
-          <w:t>2</w:t>
+          <w:t>1</w:t>
         </w:r>
         <w:r>
           <w:rPr>
@@ -2693,7 +2596,7 @@
 </file>
 
 <file path=customXml/itemProps1.xml><?xml version="1.0" encoding="utf-8"?>
-<ds:datastoreItem xmlns:ds="http://schemas.openxmlformats.org/officeDocument/2006/customXml" ds:itemID="{5AFB3101-C7D0-41C1-9764-2518D02D6C54}">
+<ds:datastoreItem xmlns:ds="http://schemas.openxmlformats.org/officeDocument/2006/customXml" ds:itemID="{8B9C124E-8E95-4E06-A0F2-EF2B2C6BC7BA}">
   <ds:schemaRefs>
     <ds:schemaRef ds:uri="http://schemas.openxmlformats.org/officeDocument/2006/bibliography"/>
   </ds:schemaRefs>

</xml_diff>